<commit_message>
added link to portfolio in resume
</commit_message>
<xml_diff>
--- a/assets/Jordan_Nicols_Resume.docx
+++ b/assets/Jordan_Nicols_Resume.docx
@@ -12,47 +12,17 @@
           <w:szCs w:val="24"/>
         </w:rPr>
       </w:pPr>
-      <w:r>
-        <w:rPr>
-          <w:rFonts w:ascii="Avenir Next LT Pro" w:hAnsi="Avenir Next LT Pro"/>
-          <w:sz w:val="24"/>
-          <w:szCs w:val="24"/>
-        </w:rPr>
-        <w:fldChar w:fldCharType="begin"/>
-      </w:r>
-      <w:r>
-        <w:rPr>
-          <w:rFonts w:ascii="Avenir Next LT Pro" w:hAnsi="Avenir Next LT Pro"/>
-          <w:sz w:val="24"/>
-          <w:szCs w:val="24"/>
-        </w:rPr>
-        <w:instrText xml:space="preserve"> HYPERLINK "mailto:Nicolsj99@gmail.com" </w:instrText>
-      </w:r>
-      <w:r>
-        <w:rPr>
-          <w:rFonts w:ascii="Avenir Next LT Pro" w:hAnsi="Avenir Next LT Pro"/>
-          <w:sz w:val="24"/>
-          <w:szCs w:val="24"/>
-        </w:rPr>
-        <w:fldChar w:fldCharType="separate"/>
-      </w:r>
-      <w:r>
-        <w:rPr>
-          <w:rStyle w:val="Hyperlink"/>
-          <w:rFonts w:ascii="Avenir Next LT Pro" w:hAnsi="Avenir Next LT Pro"/>
-          <w:sz w:val="24"/>
-          <w:szCs w:val="24"/>
-        </w:rPr>
-        <w:t>Nicolsj99@gmail.com</w:t>
-      </w:r>
-      <w:r>
-        <w:rPr>
-          <w:rFonts w:ascii="Avenir Next LT Pro" w:hAnsi="Avenir Next LT Pro"/>
-          <w:sz w:val="24"/>
-          <w:szCs w:val="24"/>
-        </w:rPr>
-        <w:fldChar w:fldCharType="end"/>
-      </w:r>
+      <w:hyperlink r:id="rId5" w:history="1">
+        <w:r>
+          <w:rPr>
+            <w:rStyle w:val="Hyperlink"/>
+            <w:rFonts w:ascii="Avenir Next LT Pro" w:hAnsi="Avenir Next LT Pro"/>
+            <w:sz w:val="24"/>
+            <w:szCs w:val="24"/>
+          </w:rPr>
+          <w:t>Nicolsj99@gmail.com</w:t>
+        </w:r>
+      </w:hyperlink>
     </w:p>
     <w:p>
       <w:pPr>
@@ -106,15 +76,26 @@
           <w:szCs w:val="24"/>
         </w:rPr>
       </w:pPr>
-      <w:r>
-        <w:rPr>
-          <w:rFonts w:ascii="Avenir Next LT Pro" w:hAnsi="Avenir Next LT Pro"/>
-          <w:sz w:val="24"/>
-          <w:szCs w:val="24"/>
-        </w:rPr>
-        <w:t xml:space="preserve">Portfolio | </w:t>
-      </w:r>
-      <w:hyperlink r:id="rId5" w:history="1">
+      <w:hyperlink r:id="rId6" w:history="1">
+        <w:r>
+          <w:rPr>
+            <w:rStyle w:val="Hyperlink"/>
+            <w:rFonts w:ascii="Avenir Next LT Pro" w:hAnsi="Avenir Next LT Pro"/>
+            <w:sz w:val="24"/>
+            <w:szCs w:val="24"/>
+          </w:rPr>
+          <w:t>Portfolio</w:t>
+        </w:r>
+      </w:hyperlink>
+      <w:r>
+        <w:rPr>
+          <w:rFonts w:ascii="Avenir Next LT Pro" w:hAnsi="Avenir Next LT Pro"/>
+          <w:sz w:val="24"/>
+          <w:szCs w:val="24"/>
+        </w:rPr>
+        <w:t xml:space="preserve"> | </w:t>
+      </w:r>
+      <w:hyperlink r:id="rId7" w:history="1">
         <w:r>
           <w:rPr>
             <w:rStyle w:val="Hyperlink"/>
@@ -133,7 +114,7 @@
         </w:rPr>
         <w:t xml:space="preserve"> | </w:t>
       </w:r>
-      <w:hyperlink r:id="rId6" w:history="1">
+      <w:hyperlink r:id="rId8" w:history="1">
         <w:r>
           <w:rPr>
             <w:rStyle w:val="Hyperlink"/>
@@ -337,39 +318,7 @@
           <w:sz w:val="24"/>
           <w:szCs w:val="24"/>
         </w:rPr>
-        <w:t xml:space="preserve">s, </w:t>
-      </w:r>
-      <w:r>
-        <w:rPr>
-          <w:rFonts w:ascii="Avenir Next LT Pro" w:hAnsi="Avenir Next LT Pro"/>
-          <w:sz w:val="24"/>
-          <w:szCs w:val="24"/>
-        </w:rPr>
-        <w:t>JavaScript Web Development</w:t>
-      </w:r>
-      <w:r>
-        <w:rPr>
-          <w:rFonts w:ascii="Avenir Next LT Pro" w:hAnsi="Avenir Next LT Pro"/>
-          <w:sz w:val="24"/>
-          <w:szCs w:val="24"/>
-        </w:rPr>
-        <w:t xml:space="preserve">, </w:t>
-      </w:r>
-      <w:r>
-        <w:rPr>
-          <w:rFonts w:ascii="Avenir Next LT Pro" w:hAnsi="Avenir Next LT Pro"/>
-          <w:sz w:val="24"/>
-          <w:szCs w:val="24"/>
-        </w:rPr>
-        <w:t>Cloud Computing</w:t>
-      </w:r>
-      <w:r>
-        <w:rPr>
-          <w:rFonts w:ascii="Avenir Next LT Pro" w:hAnsi="Avenir Next LT Pro"/>
-          <w:sz w:val="24"/>
-          <w:szCs w:val="24"/>
-        </w:rPr>
-        <w:t xml:space="preserve">, </w:t>
+        <w:t xml:space="preserve">s, JavaScript Web Development, Cloud Computing, </w:t>
       </w:r>
       <w:r>
         <w:rPr>
@@ -385,23 +334,7 @@
           <w:sz w:val="24"/>
           <w:szCs w:val="24"/>
         </w:rPr>
-        <w:t xml:space="preserve">, </w:t>
-      </w:r>
-      <w:r>
-        <w:rPr>
-          <w:rFonts w:ascii="Avenir Next LT Pro" w:hAnsi="Avenir Next LT Pro"/>
-          <w:sz w:val="24"/>
-          <w:szCs w:val="24"/>
-        </w:rPr>
-        <w:t>Database Application Programming</w:t>
-      </w:r>
-      <w:r>
-        <w:rPr>
-          <w:rFonts w:ascii="Avenir Next LT Pro" w:hAnsi="Avenir Next LT Pro"/>
-          <w:sz w:val="24"/>
-          <w:szCs w:val="24"/>
-        </w:rPr>
-        <w:t xml:space="preserve">, </w:t>
+        <w:t xml:space="preserve">, Database Application Programming, </w:t>
       </w:r>
       <w:r>
         <w:rPr>
@@ -504,21 +437,12 @@
               </w:rPr>
               <w:t xml:space="preserve">Technician, </w:t>
             </w:r>
-            <w:proofErr w:type="spellStart"/>
             <w:r>
               <w:rPr>
                 <w:rFonts w:ascii="Avenir Next LT Pro" w:hAnsi="Avenir Next LT Pro"/>
                 <w:i/>
               </w:rPr>
-              <w:t>Digicom</w:t>
-            </w:r>
-            <w:proofErr w:type="spellEnd"/>
-            <w:r>
-              <w:rPr>
-                <w:rFonts w:ascii="Avenir Next LT Pro" w:hAnsi="Avenir Next LT Pro"/>
-                <w:i/>
-              </w:rPr>
-              <w:t xml:space="preserve"> Networks – Corona, Ca</w:t>
+              <w:t>Digicom Networks – Corona, Ca</w:t>
             </w:r>
           </w:p>
           <w:p>

</xml_diff>